<commit_message>
Final Updates on OCR -- Mistral AI OCR
</commit_message>
<xml_diff>
--- a/Document_Logs.docx
+++ b/Document_Logs.docx
@@ -33,7 +33,7 @@
     <w:p>
       <w:r>
         <w:pict w14:anchorId="4D41D7C9">
-          <v:rect id="_x0000_i1127" style="width:0;height:1.5pt" o:hralign="center" o:hrstd="t" o:hr="t" fillcolor="#a0a0a0" stroked="f"/>
+          <v:rect id="_x0000_i1025" style="width:0;height:1.5pt" o:hralign="center" o:hrstd="t" o:hr="t" fillcolor="#a0a0a0" stroked="f"/>
         </w:pict>
       </w:r>
     </w:p>
@@ -411,7 +411,7 @@
     <w:p>
       <w:r>
         <w:pict w14:anchorId="72000D43">
-          <v:rect id="_x0000_i1128" style="width:0;height:1.5pt" o:hralign="center" o:hrstd="t" o:hr="t" fillcolor="#a0a0a0" stroked="f"/>
+          <v:rect id="_x0000_i1026" style="width:0;height:1.5pt" o:hralign="center" o:hrstd="t" o:hr="t" fillcolor="#a0a0a0" stroked="f"/>
         </w:pict>
       </w:r>
     </w:p>
@@ -601,7 +601,7 @@
     <w:p>
       <w:r>
         <w:pict w14:anchorId="0709BBFA">
-          <v:rect id="_x0000_i1129" style="width:0;height:1.5pt" o:hralign="center" o:hrstd="t" o:hr="t" fillcolor="#a0a0a0" stroked="f"/>
+          <v:rect id="_x0000_i1027" style="width:0;height:1.5pt" o:hralign="center" o:hrstd="t" o:hr="t" fillcolor="#a0a0a0" stroked="f"/>
         </w:pict>
       </w:r>
     </w:p>
@@ -767,7 +767,7 @@
       <w:r>
         <w:lastRenderedPageBreak/>
         <w:pict w14:anchorId="1B7D2A62">
-          <v:rect id="_x0000_i1130" style="width:0;height:1.5pt" o:hralign="center" o:hrstd="t" o:hr="t" fillcolor="#a0a0a0" stroked="f"/>
+          <v:rect id="_x0000_i1028" style="width:0;height:1.5pt" o:hralign="center" o:hrstd="t" o:hr="t" fillcolor="#a0a0a0" stroked="f"/>
         </w:pict>
       </w:r>
     </w:p>
@@ -1068,7 +1068,7 @@
     <w:p>
       <w:r>
         <w:pict w14:anchorId="2BCFACCC">
-          <v:rect id="_x0000_i1131" style="width:0;height:1.5pt" o:hralign="center" o:hrstd="t" o:hr="t" fillcolor="#a0a0a0" stroked="f"/>
+          <v:rect id="_x0000_i1029" style="width:0;height:1.5pt" o:hralign="center" o:hrstd="t" o:hr="t" fillcolor="#a0a0a0" stroked="f"/>
         </w:pict>
       </w:r>
     </w:p>
@@ -1191,7 +1191,21 @@
         </w:numPr>
       </w:pPr>
       <w:r>
-        <w:t>Extracted text, images, charts, and tables using the API.</w:t>
+        <w:t>Extracted text, images, charts, and tables using the API</w:t>
+      </w:r>
+      <w:r>
+        <w:t xml:space="preserve"> and saved in </w:t>
+      </w:r>
+      <w:proofErr w:type="spellStart"/>
+      <w:r>
+        <w:t>json</w:t>
+      </w:r>
+      <w:proofErr w:type="spellEnd"/>
+      <w:r>
+        <w:t xml:space="preserve"> file</w:t>
+      </w:r>
+      <w:r>
+        <w:t>.</w:t>
       </w:r>
     </w:p>
     <w:p>
@@ -1251,17 +1265,70 @@
         </w:numPr>
       </w:pPr>
       <w:r>
-        <w:t>Need to resolve 401 client error and 502 server error caused due to formatting and server issues which will be handled</w:t>
+        <w:t xml:space="preserve">Need to </w:t>
+      </w:r>
+      <w:r>
+        <w:t xml:space="preserve">filter out noise and make data suitable for </w:t>
+      </w:r>
+      <w:proofErr w:type="spellStart"/>
+      <w:r>
+        <w:t>QnA</w:t>
+      </w:r>
+      <w:proofErr w:type="spellEnd"/>
+      <w:r>
+        <w:t xml:space="preserve"> bot development</w:t>
       </w:r>
     </w:p>
     <w:p>
       <w:r>
         <w:pict w14:anchorId="5924D49E">
-          <v:rect id="_x0000_i1132" style="width:0;height:1.5pt" o:hralign="center" o:hrstd="t" o:hr="t" fillcolor="#a0a0a0" stroked="f"/>
+          <v:rect id="_x0000_i1030" style="width:0;height:1.5pt" o:hralign="center" o:hrstd="t" o:hr="t" fillcolor="#a0a0a0" stroked="f"/>
         </w:pict>
       </w:r>
     </w:p>
-    <w:p/>
+    <w:p>
+      <w:pPr>
+        <w:rPr>
+          <w:b/>
+          <w:bCs/>
+        </w:rPr>
+      </w:pPr>
+      <w:r>
+        <w:rPr>
+          <w:b/>
+          <w:bCs/>
+        </w:rPr>
+        <w:t>Conclusion of AI OCR System:</w:t>
+      </w:r>
+    </w:p>
+    <w:p>
+      <w:r>
+        <w:rPr>
+          <w:b/>
+          <w:bCs/>
+        </w:rPr>
+        <w:tab/>
+      </w:r>
+      <w:r>
+        <w:t xml:space="preserve">Out of the several approaches tried using Mistral AI OCR Api achieved the best results. Even though good results are achieved there are some edge cases that needs to be solved in upcoming days. For </w:t>
+      </w:r>
+      <w:proofErr w:type="gramStart"/>
+      <w:r>
+        <w:t>Now</w:t>
+      </w:r>
+      <w:proofErr w:type="gramEnd"/>
+      <w:r>
+        <w:t xml:space="preserve"> moving ahead with the development of </w:t>
+      </w:r>
+      <w:proofErr w:type="spellStart"/>
+      <w:r>
+        <w:t>QnA</w:t>
+      </w:r>
+      <w:proofErr w:type="spellEnd"/>
+      <w:r>
+        <w:t xml:space="preserve"> bot based on the data extracted.</w:t>
+      </w:r>
+    </w:p>
     <w:sectPr>
       <w:pgSz w:w="11906" w:h="16838"/>
       <w:pgMar w:top="1440" w:right="1440" w:bottom="1440" w:left="1440" w:header="708" w:footer="708" w:gutter="0"/>
@@ -11842,6 +11909,7 @@
   <w:style w:type="character" w:default="1" w:styleId="DefaultParagraphFont">
     <w:name w:val="Default Paragraph Font"/>
     <w:uiPriority w:val="1"/>
+    <w:semiHidden/>
     <w:unhideWhenUsed/>
   </w:style>
   <w:style w:type="table" w:default="1" w:styleId="TableNormal">

</xml_diff>